<commit_message>
Added storage and security
Master account creation is added
Creating and reading collections is added
Creating files is added
Error handling is added
</commit_message>
<xml_diff>
--- a/WalkerOS.docx
+++ b/WalkerOS.docx
@@ -10,7 +10,6 @@
           <w:docPartUnique/>
         </w:docPartObj>
       </w:sdtPr>
-      <w:sdtEndPr/>
       <w:sdtContent>
         <w:p/>
         <w:tbl>
@@ -27,7 +26,7 @@
             <w:tblLook w:val="04A0" w:firstRow="1" w:lastRow="0" w:firstColumn="1" w:lastColumn="0" w:noHBand="0" w:noVBand="1"/>
           </w:tblPr>
           <w:tblGrid>
-            <w:gridCol w:w="7513"/>
+            <w:gridCol w:w="7709"/>
           </w:tblGrid>
           <w:tr>
             <w:sdt>
@@ -45,7 +44,6 @@
                 <w:dataBinding w:prefixMappings="xmlns:ns0='http://schemas.openxmlformats.org/officeDocument/2006/extended-properties'" w:xpath="/ns0:Properties[1]/ns0:Company[1]" w:storeItemID="{6668398D-A668-4E3E-A5EB-62B293D839F1}"/>
                 <w:text/>
               </w:sdtPr>
-              <w:sdtEndPr/>
               <w:sdtContent>
                 <w:tc>
                   <w:tcPr>
@@ -99,7 +97,6 @@
                   <w:dataBinding w:prefixMappings="xmlns:ns0='http://schemas.openxmlformats.org/package/2006/metadata/core-properties' xmlns:ns1='http://purl.org/dc/elements/1.1/'" w:xpath="/ns0:coreProperties[1]/ns1:title[1]" w:storeItemID="{6C3C8BC8-F283-45AE-878A-BAB7291924A1}"/>
                   <w:text/>
                 </w:sdtPr>
-                <w:sdtEndPr/>
                 <w:sdtContent>
                   <w:p>
                     <w:pPr>
@@ -142,7 +139,6 @@
                 <w:dataBinding w:prefixMappings="xmlns:ns0='http://schemas.openxmlformats.org/package/2006/metadata/core-properties' xmlns:ns1='http://purl.org/dc/elements/1.1/'" w:xpath="/ns0:coreProperties[1]/ns1:subject[1]" w:storeItemID="{6C3C8BC8-F283-45AE-878A-BAB7291924A1}"/>
                 <w:text/>
               </w:sdtPr>
-              <w:sdtEndPr/>
               <w:sdtContent>
                 <w:tc>
                   <w:tcPr>
@@ -183,7 +179,7 @@
             <w:tblLook w:val="04A0" w:firstRow="1" w:lastRow="0" w:firstColumn="1" w:lastColumn="0" w:noHBand="0" w:noVBand="1"/>
           </w:tblPr>
           <w:tblGrid>
-            <w:gridCol w:w="7256"/>
+            <w:gridCol w:w="7433"/>
           </w:tblGrid>
           <w:tr>
             <w:tc>
@@ -212,7 +208,6 @@
                   <w:dataBinding w:prefixMappings="xmlns:ns0='http://schemas.openxmlformats.org/package/2006/metadata/core-properties' xmlns:ns1='http://purl.org/dc/elements/1.1/'" w:xpath="/ns0:coreProperties[1]/ns1:creator[1]" w:storeItemID="{6C3C8BC8-F283-45AE-878A-BAB7291924A1}"/>
                   <w:text/>
                 </w:sdtPr>
-                <w:sdtEndPr/>
                 <w:sdtContent>
                   <w:p>
                     <w:pPr>
@@ -257,7 +252,6 @@
                     <w:calendar w:val="gregorian"/>
                   </w:date>
                 </w:sdtPr>
-                <w:sdtEndPr/>
                 <w:sdtContent>
                   <w:p>
                     <w:pPr>
@@ -730,8 +724,21 @@
       <w:bookmarkEnd w:id="1"/>
     </w:p>
     <w:p>
-      <w:r>
-        <w:t>In order to get output from any process to the console, Walker OS uses an OutputBuffer.</w:t>
+      <w:proofErr w:type="gramStart"/>
+      <w:r>
+        <w:t>In order to</w:t>
+      </w:r>
+      <w:proofErr w:type="gramEnd"/>
+      <w:r>
+        <w:t xml:space="preserve"> get output from any process to the console, Walker OS uses an </w:t>
+      </w:r>
+      <w:proofErr w:type="spellStart"/>
+      <w:r>
+        <w:t>OutputBuffer</w:t>
+      </w:r>
+      <w:proofErr w:type="spellEnd"/>
+      <w:r>
+        <w:t>.</w:t>
       </w:r>
       <w:r>
         <w:t xml:space="preserve"> This is implemented as a string array. The OS handles this string array as a stack.</w:t>
@@ -795,17 +802,35 @@
     </w:p>
     <w:p>
       <w:r>
-        <w:t>Each statement ends with ;</w:t>
-      </w:r>
-    </w:p>
-    <w:p>
-      <w:r>
-        <w:t>Functions are called by specifying their name followed by () in between parameters can be specified if needed. Parameters are separated by a ,</w:t>
-      </w:r>
-    </w:p>
-    <w:p>
-      <w:r>
-        <w:t>Functions are defined by specifying their name followed by their parameters between (). The code block starts with { and ends with }.</w:t>
+        <w:t xml:space="preserve">Each statement ends </w:t>
+      </w:r>
+      <w:proofErr w:type="gramStart"/>
+      <w:r>
+        <w:t>with ;</w:t>
+      </w:r>
+      <w:proofErr w:type="gramEnd"/>
+    </w:p>
+    <w:p>
+      <w:r>
+        <w:t xml:space="preserve">Functions are called by specifying their name followed by () in between parameters can be specified if needed. Parameters are separated by </w:t>
+      </w:r>
+      <w:proofErr w:type="gramStart"/>
+      <w:r>
+        <w:t>a ,</w:t>
+      </w:r>
+      <w:proofErr w:type="gramEnd"/>
+    </w:p>
+    <w:p>
+      <w:r>
+        <w:t xml:space="preserve">Functions are defined by specifying their name followed by their parameters between (). The code block starts with </w:t>
+      </w:r>
+      <w:proofErr w:type="gramStart"/>
+      <w:r>
+        <w:t>{ and</w:t>
+      </w:r>
+      <w:proofErr w:type="gramEnd"/>
+      <w:r>
+        <w:t xml:space="preserve"> ends with }.</w:t>
       </w:r>
     </w:p>
     <w:p>
@@ -822,6 +847,154 @@
       </w:r>
       <w:r>
         <w:t>an underscore (_). Names starting with an underscore are reserved for the interpreter.</w:t>
+      </w:r>
+    </w:p>
+    <w:p>
+      <w:r>
+        <w:br w:type="page"/>
+      </w:r>
+    </w:p>
+    <w:p>
+      <w:pPr>
+        <w:pStyle w:val="Heading1"/>
+      </w:pPr>
+      <w:proofErr w:type="spellStart"/>
+      <w:r>
+        <w:lastRenderedPageBreak/>
+        <w:t>WalkerFS</w:t>
+      </w:r>
+      <w:proofErr w:type="spellEnd"/>
+    </w:p>
+    <w:p/>
+    <w:p>
+      <w:r>
+        <w:t xml:space="preserve">This is the storage system used within </w:t>
+      </w:r>
+      <w:proofErr w:type="spellStart"/>
+      <w:r>
+        <w:t>WalkerOS</w:t>
+      </w:r>
+      <w:proofErr w:type="spellEnd"/>
+      <w:r>
+        <w:t>. It uses files as the atomic unit of storage. Files are organized in collections.</w:t>
+      </w:r>
+    </w:p>
+    <w:p>
+      <w:pPr>
+        <w:pStyle w:val="Heading2"/>
+      </w:pPr>
+      <w:r>
+        <w:t>Collections</w:t>
+      </w:r>
+    </w:p>
+    <w:p>
+      <w:r>
+        <w:t xml:space="preserve">Collections are somewhat like traditional folders. The main difference is that they are not organized in a tree, but in a graph. This means you can add collections to other collections and even create loops in these structures. The graph structure also applies to the way files are placed in collections. Files are </w:t>
+      </w:r>
+      <w:r>
+        <w:rPr>
+          <w:b/>
+          <w:bCs/>
+        </w:rPr>
+        <w:t>not</w:t>
+      </w:r>
+      <w:r>
+        <w:t xml:space="preserve"> limited to be in one single collection.</w:t>
+      </w:r>
+    </w:p>
+    <w:p>
+      <w:r>
+        <w:t>The following rules apply:</w:t>
+      </w:r>
+    </w:p>
+    <w:p>
+      <w:pPr>
+        <w:pStyle w:val="ListParagraph"/>
+        <w:numPr>
+          <w:ilvl w:val="0"/>
+          <w:numId w:val="1"/>
+        </w:numPr>
+      </w:pPr>
+      <w:r>
+        <w:t xml:space="preserve">Collections must be part of at least one other collection, </w:t>
+      </w:r>
+      <w:r>
+        <w:t>except for</w:t>
+      </w:r>
+      <w:r>
+        <w:t xml:space="preserve"> the root collection</w:t>
+      </w:r>
+    </w:p>
+    <w:p>
+      <w:pPr>
+        <w:pStyle w:val="ListParagraph"/>
+        <w:numPr>
+          <w:ilvl w:val="0"/>
+          <w:numId w:val="1"/>
+        </w:numPr>
+      </w:pPr>
+      <w:r>
+        <w:t>Files must be p</w:t>
+      </w:r>
+      <w:r>
+        <w:t>art of at least one collection</w:t>
+      </w:r>
+    </w:p>
+    <w:p>
+      <w:r>
+        <w:t xml:space="preserve">Collections have a name, an </w:t>
+      </w:r>
+      <w:proofErr w:type="gramStart"/>
+      <w:r>
+        <w:t>ACL</w:t>
+      </w:r>
+      <w:proofErr w:type="gramEnd"/>
+      <w:r>
+        <w:t xml:space="preserve"> and an id.</w:t>
+      </w:r>
+    </w:p>
+    <w:p>
+      <w:r>
+        <w:t>When creating a new collection, you specify the name and a parent collection. The id is assigned by the OS.</w:t>
+      </w:r>
+    </w:p>
+    <w:p>
+      <w:r>
+        <w:t>By default, the collection will inherit the ACL. If an updated ACL is needed, it can be specified when creating the collection or updated afterwards.</w:t>
+      </w:r>
+    </w:p>
+    <w:p>
+      <w:pPr>
+        <w:pStyle w:val="Heading2"/>
+      </w:pPr>
+      <w:r>
+        <w:t>Files</w:t>
+      </w:r>
+    </w:p>
+    <w:p>
+      <w:r>
+        <w:t xml:space="preserve">Files have a name, an optional </w:t>
+      </w:r>
+      <w:proofErr w:type="gramStart"/>
+      <w:r>
+        <w:t>ACL</w:t>
+      </w:r>
+      <w:proofErr w:type="gramEnd"/>
+      <w:r>
+        <w:t xml:space="preserve"> and an id.</w:t>
+      </w:r>
+    </w:p>
+    <w:p>
+      <w:r>
+        <w:t>When creating a ne file, you specify the name, and a parent collection. The id is assigned by the OS.</w:t>
+      </w:r>
+    </w:p>
+    <w:p>
+      <w:r>
+        <w:t xml:space="preserve">By default, files do not need an ACL. In this case the ACL of the collection </w:t>
+      </w:r>
+      <w:r>
+        <w:t>is used.</w:t>
       </w:r>
     </w:p>
     <w:p/>
@@ -835,6 +1008,127 @@
     </w:sectPr>
   </w:body>
 </w:document>
+</file>
+
+<file path=word/numbering.xml><?xml version="1.0" encoding="utf-8"?>
+<w:numbering xmlns:wpc="http://schemas.microsoft.com/office/word/2010/wordprocessingCanvas" xmlns:cx="http://schemas.microsoft.com/office/drawing/2014/chartex" xmlns:cx1="http://schemas.microsoft.com/office/drawing/2015/9/8/chartex" xmlns:cx2="http://schemas.microsoft.com/office/drawing/2015/10/21/chartex" xmlns:cx3="http://schemas.microsoft.com/office/drawing/2016/5/9/chartex" xmlns:cx4="http://schemas.microsoft.com/office/drawing/2016/5/10/chartex" xmlns:cx5="http://schemas.microsoft.com/office/drawing/2016/5/11/chartex" xmlns:cx6="http://schemas.microsoft.com/office/drawing/2016/5/12/chartex" xmlns:cx7="http://schemas.microsoft.com/office/drawing/2016/5/13/chartex" xmlns:cx8="http://schemas.microsoft.com/office/drawing/2016/5/14/chartex" xmlns:mc="http://schemas.openxmlformats.org/markup-compatibility/2006" xmlns:aink="http://schemas.microsoft.com/office/drawing/2016/ink" xmlns:am3d="http://schemas.microsoft.com/office/drawing/2017/model3d" xmlns:o="urn:schemas-microsoft-com:office:office" xmlns:oel="http://schemas.microsoft.com/office/2019/extlst" xmlns:r="http://schemas.openxmlformats.org/officeDocument/2006/relationships" xmlns:m="http://schemas.openxmlformats.org/officeDocument/2006/math" xmlns:v="urn:schemas-microsoft-com:vml" xmlns:wp14="http://schemas.microsoft.com/office/word/2010/wordprocessingDrawing" xmlns:wp="http://schemas.openxmlformats.org/drawingml/2006/wordprocessingDrawing" xmlns:w10="urn:schemas-microsoft-com:office:word" xmlns:w="http://schemas.openxmlformats.org/wordprocessingml/2006/main" xmlns:w14="http://schemas.microsoft.com/office/word/2010/wordml" xmlns:w15="http://schemas.microsoft.com/office/word/2012/wordml" xmlns:w16cex="http://schemas.microsoft.com/office/word/2018/wordml/cex" xmlns:w16cid="http://schemas.microsoft.com/office/word/2016/wordml/cid" xmlns:w16="http://schemas.microsoft.com/office/word/2018/wordml" xmlns:w16sdtdh="http://schemas.microsoft.com/office/word/2020/wordml/sdtdatahash" xmlns:w16se="http://schemas.microsoft.com/office/word/2015/wordml/symex" xmlns:wpg="http://schemas.microsoft.com/office/word/2010/wordprocessingGroup" xmlns:wpi="http://schemas.microsoft.com/office/word/2010/wordprocessingInk" xmlns:wne="http://schemas.microsoft.com/office/word/2006/wordml" xmlns:wps="http://schemas.microsoft.com/office/word/2010/wordprocessingShape" mc:Ignorable="w14 w15 w16se w16cid w16 w16cex w16sdtdh wp14">
+  <w:abstractNum w:abstractNumId="0" w15:restartNumberingAfterBreak="0">
+    <w:nsid w:val="071C5DFD"/>
+    <w:multiLevelType w:val="hybridMultilevel"/>
+    <w:tmpl w:val="F622170A"/>
+    <w:lvl w:ilvl="0" w:tplc="04090001">
+      <w:start w:val="1"/>
+      <w:numFmt w:val="bullet"/>
+      <w:lvlText w:val=""/>
+      <w:lvlJc w:val="left"/>
+      <w:pPr>
+        <w:ind w:left="720" w:hanging="360"/>
+      </w:pPr>
+      <w:rPr>
+        <w:rFonts w:ascii="Symbol" w:hAnsi="Symbol" w:hint="default"/>
+      </w:rPr>
+    </w:lvl>
+    <w:lvl w:ilvl="1" w:tplc="04090003" w:tentative="1">
+      <w:start w:val="1"/>
+      <w:numFmt w:val="bullet"/>
+      <w:lvlText w:val="o"/>
+      <w:lvlJc w:val="left"/>
+      <w:pPr>
+        <w:ind w:left="1440" w:hanging="360"/>
+      </w:pPr>
+      <w:rPr>
+        <w:rFonts w:ascii="Courier New" w:hAnsi="Courier New" w:cs="Courier New" w:hint="default"/>
+      </w:rPr>
+    </w:lvl>
+    <w:lvl w:ilvl="2" w:tplc="04090005" w:tentative="1">
+      <w:start w:val="1"/>
+      <w:numFmt w:val="bullet"/>
+      <w:lvlText w:val=""/>
+      <w:lvlJc w:val="left"/>
+      <w:pPr>
+        <w:ind w:left="2160" w:hanging="360"/>
+      </w:pPr>
+      <w:rPr>
+        <w:rFonts w:ascii="Wingdings" w:hAnsi="Wingdings" w:hint="default"/>
+      </w:rPr>
+    </w:lvl>
+    <w:lvl w:ilvl="3" w:tplc="04090001" w:tentative="1">
+      <w:start w:val="1"/>
+      <w:numFmt w:val="bullet"/>
+      <w:lvlText w:val=""/>
+      <w:lvlJc w:val="left"/>
+      <w:pPr>
+        <w:ind w:left="2880" w:hanging="360"/>
+      </w:pPr>
+      <w:rPr>
+        <w:rFonts w:ascii="Symbol" w:hAnsi="Symbol" w:hint="default"/>
+      </w:rPr>
+    </w:lvl>
+    <w:lvl w:ilvl="4" w:tplc="04090003" w:tentative="1">
+      <w:start w:val="1"/>
+      <w:numFmt w:val="bullet"/>
+      <w:lvlText w:val="o"/>
+      <w:lvlJc w:val="left"/>
+      <w:pPr>
+        <w:ind w:left="3600" w:hanging="360"/>
+      </w:pPr>
+      <w:rPr>
+        <w:rFonts w:ascii="Courier New" w:hAnsi="Courier New" w:cs="Courier New" w:hint="default"/>
+      </w:rPr>
+    </w:lvl>
+    <w:lvl w:ilvl="5" w:tplc="04090005" w:tentative="1">
+      <w:start w:val="1"/>
+      <w:numFmt w:val="bullet"/>
+      <w:lvlText w:val=""/>
+      <w:lvlJc w:val="left"/>
+      <w:pPr>
+        <w:ind w:left="4320" w:hanging="360"/>
+      </w:pPr>
+      <w:rPr>
+        <w:rFonts w:ascii="Wingdings" w:hAnsi="Wingdings" w:hint="default"/>
+      </w:rPr>
+    </w:lvl>
+    <w:lvl w:ilvl="6" w:tplc="04090001" w:tentative="1">
+      <w:start w:val="1"/>
+      <w:numFmt w:val="bullet"/>
+      <w:lvlText w:val=""/>
+      <w:lvlJc w:val="left"/>
+      <w:pPr>
+        <w:ind w:left="5040" w:hanging="360"/>
+      </w:pPr>
+      <w:rPr>
+        <w:rFonts w:ascii="Symbol" w:hAnsi="Symbol" w:hint="default"/>
+      </w:rPr>
+    </w:lvl>
+    <w:lvl w:ilvl="7" w:tplc="04090003" w:tentative="1">
+      <w:start w:val="1"/>
+      <w:numFmt w:val="bullet"/>
+      <w:lvlText w:val="o"/>
+      <w:lvlJc w:val="left"/>
+      <w:pPr>
+        <w:ind w:left="5760" w:hanging="360"/>
+      </w:pPr>
+      <w:rPr>
+        <w:rFonts w:ascii="Courier New" w:hAnsi="Courier New" w:cs="Courier New" w:hint="default"/>
+      </w:rPr>
+    </w:lvl>
+    <w:lvl w:ilvl="8" w:tplc="04090005" w:tentative="1">
+      <w:start w:val="1"/>
+      <w:numFmt w:val="bullet"/>
+      <w:lvlText w:val=""/>
+      <w:lvlJc w:val="left"/>
+      <w:pPr>
+        <w:ind w:left="6480" w:hanging="360"/>
+      </w:pPr>
+      <w:rPr>
+        <w:rFonts w:ascii="Wingdings" w:hAnsi="Wingdings" w:hint="default"/>
+      </w:rPr>
+    </w:lvl>
+  </w:abstractNum>
+  <w:num w:numId="1" w16cid:durableId="1156264132">
+    <w:abstractNumId w:val="0"/>
+  </w:num>
+</w:numbering>
 </file>
 
 <file path=word/styles.xml><?xml version="1.0" encoding="utf-8"?>
@@ -1403,6 +1697,17 @@
       <w:ind w:left="220"/>
     </w:pPr>
   </w:style>
+  <w:style w:type="paragraph" w:styleId="ListParagraph">
+    <w:name w:val="List Paragraph"/>
+    <w:basedOn w:val="Normal"/>
+    <w:uiPriority w:val="34"/>
+    <w:qFormat/>
+    <w:rsid w:val="006E18E0"/>
+    <w:pPr>
+      <w:ind w:left="720"/>
+      <w:contextualSpacing/>
+    </w:pPr>
+  </w:style>
 </w:styles>
 </file>
 
@@ -1571,12 +1876,12 @@
 
 <file path=word/glossary/fontTable.xml><?xml version="1.0" encoding="utf-8"?>
 <w:fonts xmlns:mc="http://schemas.openxmlformats.org/markup-compatibility/2006" xmlns:r="http://schemas.openxmlformats.org/officeDocument/2006/relationships" xmlns:w="http://schemas.openxmlformats.org/wordprocessingml/2006/main" xmlns:w14="http://schemas.microsoft.com/office/word/2010/wordml" xmlns:w15="http://schemas.microsoft.com/office/word/2012/wordml" xmlns:w16cex="http://schemas.microsoft.com/office/word/2018/wordml/cex" xmlns:w16cid="http://schemas.microsoft.com/office/word/2016/wordml/cid" xmlns:w16="http://schemas.microsoft.com/office/word/2018/wordml" xmlns:w16sdtdh="http://schemas.microsoft.com/office/word/2020/wordml/sdtdatahash" xmlns:w16se="http://schemas.microsoft.com/office/word/2015/wordml/symex" mc:Ignorable="w14 w15 w16se w16cid w16 w16cex w16sdtdh">
-  <w:font w:name="Calibri">
-    <w:panose1 w:val="020F0502020204030204"/>
-    <w:charset w:val="00"/>
-    <w:family w:val="swiss"/>
+  <w:font w:name="Symbol">
+    <w:panose1 w:val="05050102010706020507"/>
+    <w:charset w:val="02"/>
+    <w:family w:val="roman"/>
     <w:pitch w:val="variable"/>
-    <w:sig w:usb0="E4002EFF" w:usb1="C000247B" w:usb2="00000009" w:usb3="00000000" w:csb0="000001FF" w:csb1="00000000"/>
+    <w:sig w:usb0="00000000" w:usb1="10000000" w:usb2="00000000" w:usb3="00000000" w:csb0="80000000" w:csb1="00000000"/>
   </w:font>
   <w:font w:name="Times New Roman">
     <w:panose1 w:val="02020603050405020304"/>
@@ -1584,6 +1889,27 @@
     <w:family w:val="roman"/>
     <w:pitch w:val="variable"/>
     <w:sig w:usb0="E0002EFF" w:usb1="C000785B" w:usb2="00000009" w:usb3="00000000" w:csb0="000001FF" w:csb1="00000000"/>
+  </w:font>
+  <w:font w:name="Courier New">
+    <w:panose1 w:val="02070309020205020404"/>
+    <w:charset w:val="00"/>
+    <w:family w:val="modern"/>
+    <w:pitch w:val="fixed"/>
+    <w:sig w:usb0="E0002EFF" w:usb1="C0007843" w:usb2="00000009" w:usb3="00000000" w:csb0="000001FF" w:csb1="00000000"/>
+  </w:font>
+  <w:font w:name="Wingdings">
+    <w:panose1 w:val="05000000000000000000"/>
+    <w:charset w:val="02"/>
+    <w:family w:val="auto"/>
+    <w:pitch w:val="variable"/>
+    <w:sig w:usb0="00000000" w:usb1="10000000" w:usb2="00000000" w:usb3="00000000" w:csb0="80000000" w:csb1="00000000"/>
+  </w:font>
+  <w:font w:name="Calibri">
+    <w:panose1 w:val="020F0502020204030204"/>
+    <w:charset w:val="00"/>
+    <w:family w:val="swiss"/>
+    <w:pitch w:val="variable"/>
+    <w:sig w:usb0="E4002EFF" w:usb1="C000247B" w:usb2="00000009" w:usb3="00000000" w:csb0="000001FF" w:csb1="00000000"/>
   </w:font>
   <w:font w:name="Calibri Light">
     <w:panose1 w:val="020F0302020204030204"/>
@@ -1615,6 +1941,8 @@
     <w:rsid w:val="00640A77"/>
     <w:rsid w:val="00936328"/>
     <w:rsid w:val="009D7852"/>
+    <w:rsid w:val="00A06B40"/>
+    <w:rsid w:val="00A2342E"/>
     <w:rsid w:val="00CC4FA3"/>
     <w:rsid w:val="00FE7CCB"/>
   </w:rsids>

</xml_diff>

<commit_message>
Make variable assignment and passing into api call working
</commit_message>
<xml_diff>
--- a/WalkerOS.docx
+++ b/WalkerOS.docx
@@ -346,7 +346,7 @@
           <w:r>
             <w:fldChar w:fldCharType="separate"/>
           </w:r>
-          <w:hyperlink w:anchor="_Toc102805138" w:history="1">
+          <w:hyperlink w:anchor="_Toc117075196" w:history="1">
             <w:r>
               <w:rPr>
                 <w:rStyle w:val="Hyperlink"/>
@@ -373,7 +373,7 @@
                 <w:noProof/>
                 <w:webHidden/>
               </w:rPr>
-              <w:instrText xml:space="preserve"> PAGEREF _Toc102805138 \h </w:instrText>
+              <w:instrText xml:space="preserve"> PAGEREF _Toc117075196 \h </w:instrText>
             </w:r>
             <w:r>
               <w:rPr>
@@ -415,7 +415,7 @@
               <w:noProof/>
             </w:rPr>
           </w:pPr>
-          <w:hyperlink w:anchor="_Toc102805139" w:history="1">
+          <w:hyperlink w:anchor="_Toc117075197" w:history="1">
             <w:r>
               <w:rPr>
                 <w:rStyle w:val="Hyperlink"/>
@@ -442,7 +442,7 @@
                 <w:noProof/>
                 <w:webHidden/>
               </w:rPr>
-              <w:instrText xml:space="preserve"> PAGEREF _Toc102805139 \h </w:instrText>
+              <w:instrText xml:space="preserve"> PAGEREF _Toc117075197 \h </w:instrText>
             </w:r>
             <w:r>
               <w:rPr>
@@ -484,7 +484,7 @@
               <w:noProof/>
             </w:rPr>
           </w:pPr>
-          <w:hyperlink w:anchor="_Toc102805140" w:history="1">
+          <w:hyperlink w:anchor="_Toc117075198" w:history="1">
             <w:r>
               <w:rPr>
                 <w:rStyle w:val="Hyperlink"/>
@@ -511,7 +511,7 @@
                 <w:noProof/>
                 <w:webHidden/>
               </w:rPr>
-              <w:instrText xml:space="preserve"> PAGEREF _Toc102805140 \h </w:instrText>
+              <w:instrText xml:space="preserve"> PAGEREF _Toc117075198 \h </w:instrText>
             </w:r>
             <w:r>
               <w:rPr>
@@ -553,7 +553,7 @@
               <w:noProof/>
             </w:rPr>
           </w:pPr>
-          <w:hyperlink w:anchor="_Toc102805141" w:history="1">
+          <w:hyperlink w:anchor="_Toc117075199" w:history="1">
             <w:r>
               <w:rPr>
                 <w:rStyle w:val="Hyperlink"/>
@@ -580,7 +580,7 @@
                 <w:noProof/>
                 <w:webHidden/>
               </w:rPr>
-              <w:instrText xml:space="preserve"> PAGEREF _Toc102805141 \h </w:instrText>
+              <w:instrText xml:space="preserve"> PAGEREF _Toc117075199 \h </w:instrText>
             </w:r>
             <w:r>
               <w:rPr>
@@ -622,7 +622,7 @@
               <w:noProof/>
             </w:rPr>
           </w:pPr>
-          <w:hyperlink w:anchor="_Toc102805142" w:history="1">
+          <w:hyperlink w:anchor="_Toc117075200" w:history="1">
             <w:r>
               <w:rPr>
                 <w:rStyle w:val="Hyperlink"/>
@@ -649,7 +649,7 @@
                 <w:noProof/>
                 <w:webHidden/>
               </w:rPr>
-              <w:instrText xml:space="preserve"> PAGEREF _Toc102805142 \h </w:instrText>
+              <w:instrText xml:space="preserve"> PAGEREF _Toc117075200 \h </w:instrText>
             </w:r>
             <w:r>
               <w:rPr>
@@ -670,6 +670,351 @@
                 <w:webHidden/>
               </w:rPr>
               <w:t>3</w:t>
+            </w:r>
+            <w:r>
+              <w:rPr>
+                <w:noProof/>
+                <w:webHidden/>
+              </w:rPr>
+              <w:fldChar w:fldCharType="end"/>
+            </w:r>
+          </w:hyperlink>
+        </w:p>
+        <w:p>
+          <w:pPr>
+            <w:pStyle w:val="TOC2"/>
+            <w:tabs>
+              <w:tab w:val="right" w:leader="dot" w:pos="9396"/>
+            </w:tabs>
+            <w:rPr>
+              <w:rFonts w:eastAsiaTheme="minorEastAsia"/>
+              <w:noProof/>
+            </w:rPr>
+          </w:pPr>
+          <w:hyperlink w:anchor="_Toc117075201" w:history="1">
+            <w:r>
+              <w:rPr>
+                <w:rStyle w:val="Hyperlink"/>
+                <w:noProof/>
+              </w:rPr>
+              <w:t>Variable names</w:t>
+            </w:r>
+            <w:r>
+              <w:rPr>
+                <w:noProof/>
+                <w:webHidden/>
+              </w:rPr>
+              <w:tab/>
+            </w:r>
+            <w:r>
+              <w:rPr>
+                <w:noProof/>
+                <w:webHidden/>
+              </w:rPr>
+              <w:fldChar w:fldCharType="begin"/>
+            </w:r>
+            <w:r>
+              <w:rPr>
+                <w:noProof/>
+                <w:webHidden/>
+              </w:rPr>
+              <w:instrText xml:space="preserve"> PAGEREF _Toc117075201 \h </w:instrText>
+            </w:r>
+            <w:r>
+              <w:rPr>
+                <w:noProof/>
+                <w:webHidden/>
+              </w:rPr>
+            </w:r>
+            <w:r>
+              <w:rPr>
+                <w:noProof/>
+                <w:webHidden/>
+              </w:rPr>
+              <w:fldChar w:fldCharType="separate"/>
+            </w:r>
+            <w:r>
+              <w:rPr>
+                <w:noProof/>
+                <w:webHidden/>
+              </w:rPr>
+              <w:t>3</w:t>
+            </w:r>
+            <w:r>
+              <w:rPr>
+                <w:noProof/>
+                <w:webHidden/>
+              </w:rPr>
+              <w:fldChar w:fldCharType="end"/>
+            </w:r>
+          </w:hyperlink>
+        </w:p>
+        <w:p>
+          <w:pPr>
+            <w:pStyle w:val="TOC2"/>
+            <w:tabs>
+              <w:tab w:val="right" w:leader="dot" w:pos="9396"/>
+            </w:tabs>
+            <w:rPr>
+              <w:rFonts w:eastAsiaTheme="minorEastAsia"/>
+              <w:noProof/>
+            </w:rPr>
+          </w:pPr>
+          <w:hyperlink w:anchor="_Toc117075202" w:history="1">
+            <w:r>
+              <w:rPr>
+                <w:rStyle w:val="Hyperlink"/>
+                <w:noProof/>
+              </w:rPr>
+              <w:t>Variable declarations</w:t>
+            </w:r>
+            <w:r>
+              <w:rPr>
+                <w:noProof/>
+                <w:webHidden/>
+              </w:rPr>
+              <w:tab/>
+            </w:r>
+            <w:r>
+              <w:rPr>
+                <w:noProof/>
+                <w:webHidden/>
+              </w:rPr>
+              <w:fldChar w:fldCharType="begin"/>
+            </w:r>
+            <w:r>
+              <w:rPr>
+                <w:noProof/>
+                <w:webHidden/>
+              </w:rPr>
+              <w:instrText xml:space="preserve"> PAGEREF _Toc117075202 \h </w:instrText>
+            </w:r>
+            <w:r>
+              <w:rPr>
+                <w:noProof/>
+                <w:webHidden/>
+              </w:rPr>
+            </w:r>
+            <w:r>
+              <w:rPr>
+                <w:noProof/>
+                <w:webHidden/>
+              </w:rPr>
+              <w:fldChar w:fldCharType="separate"/>
+            </w:r>
+            <w:r>
+              <w:rPr>
+                <w:noProof/>
+                <w:webHidden/>
+              </w:rPr>
+              <w:t>3</w:t>
+            </w:r>
+            <w:r>
+              <w:rPr>
+                <w:noProof/>
+                <w:webHidden/>
+              </w:rPr>
+              <w:fldChar w:fldCharType="end"/>
+            </w:r>
+          </w:hyperlink>
+        </w:p>
+        <w:p>
+          <w:pPr>
+            <w:pStyle w:val="TOC1"/>
+            <w:tabs>
+              <w:tab w:val="right" w:leader="dot" w:pos="9396"/>
+            </w:tabs>
+            <w:rPr>
+              <w:rFonts w:eastAsiaTheme="minorEastAsia"/>
+              <w:noProof/>
+            </w:rPr>
+          </w:pPr>
+          <w:hyperlink w:anchor="_Toc117075203" w:history="1">
+            <w:r>
+              <w:rPr>
+                <w:rStyle w:val="Hyperlink"/>
+                <w:noProof/>
+              </w:rPr>
+              <w:t>WalkerFS</w:t>
+            </w:r>
+            <w:r>
+              <w:rPr>
+                <w:noProof/>
+                <w:webHidden/>
+              </w:rPr>
+              <w:tab/>
+            </w:r>
+            <w:r>
+              <w:rPr>
+                <w:noProof/>
+                <w:webHidden/>
+              </w:rPr>
+              <w:fldChar w:fldCharType="begin"/>
+            </w:r>
+            <w:r>
+              <w:rPr>
+                <w:noProof/>
+                <w:webHidden/>
+              </w:rPr>
+              <w:instrText xml:space="preserve"> PAGEREF _Toc117075203 \h </w:instrText>
+            </w:r>
+            <w:r>
+              <w:rPr>
+                <w:noProof/>
+                <w:webHidden/>
+              </w:rPr>
+            </w:r>
+            <w:r>
+              <w:rPr>
+                <w:noProof/>
+                <w:webHidden/>
+              </w:rPr>
+              <w:fldChar w:fldCharType="separate"/>
+            </w:r>
+            <w:r>
+              <w:rPr>
+                <w:noProof/>
+                <w:webHidden/>
+              </w:rPr>
+              <w:t>4</w:t>
+            </w:r>
+            <w:r>
+              <w:rPr>
+                <w:noProof/>
+                <w:webHidden/>
+              </w:rPr>
+              <w:fldChar w:fldCharType="end"/>
+            </w:r>
+          </w:hyperlink>
+        </w:p>
+        <w:p>
+          <w:pPr>
+            <w:pStyle w:val="TOC2"/>
+            <w:tabs>
+              <w:tab w:val="right" w:leader="dot" w:pos="9396"/>
+            </w:tabs>
+            <w:rPr>
+              <w:rFonts w:eastAsiaTheme="minorEastAsia"/>
+              <w:noProof/>
+            </w:rPr>
+          </w:pPr>
+          <w:hyperlink w:anchor="_Toc117075204" w:history="1">
+            <w:r>
+              <w:rPr>
+                <w:rStyle w:val="Hyperlink"/>
+                <w:noProof/>
+              </w:rPr>
+              <w:t>Collections</w:t>
+            </w:r>
+            <w:r>
+              <w:rPr>
+                <w:noProof/>
+                <w:webHidden/>
+              </w:rPr>
+              <w:tab/>
+            </w:r>
+            <w:r>
+              <w:rPr>
+                <w:noProof/>
+                <w:webHidden/>
+              </w:rPr>
+              <w:fldChar w:fldCharType="begin"/>
+            </w:r>
+            <w:r>
+              <w:rPr>
+                <w:noProof/>
+                <w:webHidden/>
+              </w:rPr>
+              <w:instrText xml:space="preserve"> PAGEREF _Toc117075204 \h </w:instrText>
+            </w:r>
+            <w:r>
+              <w:rPr>
+                <w:noProof/>
+                <w:webHidden/>
+              </w:rPr>
+            </w:r>
+            <w:r>
+              <w:rPr>
+                <w:noProof/>
+                <w:webHidden/>
+              </w:rPr>
+              <w:fldChar w:fldCharType="separate"/>
+            </w:r>
+            <w:r>
+              <w:rPr>
+                <w:noProof/>
+                <w:webHidden/>
+              </w:rPr>
+              <w:t>4</w:t>
+            </w:r>
+            <w:r>
+              <w:rPr>
+                <w:noProof/>
+                <w:webHidden/>
+              </w:rPr>
+              <w:fldChar w:fldCharType="end"/>
+            </w:r>
+          </w:hyperlink>
+        </w:p>
+        <w:p>
+          <w:pPr>
+            <w:pStyle w:val="TOC2"/>
+            <w:tabs>
+              <w:tab w:val="right" w:leader="dot" w:pos="9396"/>
+            </w:tabs>
+            <w:rPr>
+              <w:rFonts w:eastAsiaTheme="minorEastAsia"/>
+              <w:noProof/>
+            </w:rPr>
+          </w:pPr>
+          <w:hyperlink w:anchor="_Toc117075205" w:history="1">
+            <w:r>
+              <w:rPr>
+                <w:rStyle w:val="Hyperlink"/>
+                <w:noProof/>
+              </w:rPr>
+              <w:t>Files</w:t>
+            </w:r>
+            <w:r>
+              <w:rPr>
+                <w:noProof/>
+                <w:webHidden/>
+              </w:rPr>
+              <w:tab/>
+            </w:r>
+            <w:r>
+              <w:rPr>
+                <w:noProof/>
+                <w:webHidden/>
+              </w:rPr>
+              <w:fldChar w:fldCharType="begin"/>
+            </w:r>
+            <w:r>
+              <w:rPr>
+                <w:noProof/>
+                <w:webHidden/>
+              </w:rPr>
+              <w:instrText xml:space="preserve"> PAGEREF _Toc117075205 \h </w:instrText>
+            </w:r>
+            <w:r>
+              <w:rPr>
+                <w:noProof/>
+                <w:webHidden/>
+              </w:rPr>
+            </w:r>
+            <w:r>
+              <w:rPr>
+                <w:noProof/>
+                <w:webHidden/>
+              </w:rPr>
+              <w:fldChar w:fldCharType="separate"/>
+            </w:r>
+            <w:r>
+              <w:rPr>
+                <w:noProof/>
+                <w:webHidden/>
+              </w:rPr>
+              <w:t>4</w:t>
             </w:r>
             <w:r>
               <w:rPr>
@@ -701,7 +1046,7 @@
       <w:pPr>
         <w:pStyle w:val="Heading1"/>
       </w:pPr>
-      <w:bookmarkStart w:id="0" w:name="_Toc102805138"/>
+      <w:bookmarkStart w:id="0" w:name="_Toc117075196"/>
       <w:r>
         <w:lastRenderedPageBreak/>
         <w:t>Console</w:t>
@@ -717,7 +1062,7 @@
       <w:pPr>
         <w:pStyle w:val="Heading2"/>
       </w:pPr>
-      <w:bookmarkStart w:id="1" w:name="_Toc102805139"/>
+      <w:bookmarkStart w:id="1" w:name="_Toc117075197"/>
       <w:r>
         <w:t>Console output</w:t>
       </w:r>
@@ -730,7 +1075,15 @@
       </w:r>
       <w:proofErr w:type="gramEnd"/>
       <w:r>
-        <w:t xml:space="preserve"> get output from any process to the console, Walker OS uses an OutputBuffer.</w:t>
+        <w:t xml:space="preserve"> get output from any process to the console, Walker OS uses an </w:t>
+      </w:r>
+      <w:proofErr w:type="spellStart"/>
+      <w:r>
+        <w:t>OutputBuffer</w:t>
+      </w:r>
+      <w:proofErr w:type="spellEnd"/>
+      <w:r>
+        <w:t>.</w:t>
       </w:r>
       <w:r>
         <w:t xml:space="preserve"> This is implemented as a string array. The OS handles this string array as a stack.</w:t>
@@ -740,7 +1093,7 @@
       <w:pPr>
         <w:pStyle w:val="Heading2"/>
       </w:pPr>
-      <w:bookmarkStart w:id="2" w:name="_Toc102805140"/>
+      <w:bookmarkStart w:id="2" w:name="_Toc117075198"/>
       <w:r>
         <w:t>Console input</w:t>
       </w:r>
@@ -761,7 +1114,7 @@
       <w:pPr>
         <w:pStyle w:val="Heading1"/>
       </w:pPr>
-      <w:bookmarkStart w:id="3" w:name="_Toc102805141"/>
+      <w:bookmarkStart w:id="3" w:name="_Toc117075199"/>
       <w:r>
         <w:lastRenderedPageBreak/>
         <w:t>Walk programming language</w:t>
@@ -786,7 +1139,7 @@
       <w:pPr>
         <w:pStyle w:val="Heading2"/>
       </w:pPr>
-      <w:bookmarkStart w:id="4" w:name="_Toc102805142"/>
+      <w:bookmarkStart w:id="4" w:name="_Toc117075200"/>
       <w:r>
         <w:t>Syntax</w:t>
       </w:r>
@@ -829,9 +1182,11 @@
       <w:pPr>
         <w:pStyle w:val="Heading2"/>
       </w:pPr>
+      <w:bookmarkStart w:id="5" w:name="_Toc117075201"/>
       <w:r>
         <w:t>Variable names</w:t>
       </w:r>
+      <w:bookmarkEnd w:id="5"/>
     </w:p>
     <w:p>
       <w:r>
@@ -845,9 +1200,11 @@
       <w:pPr>
         <w:pStyle w:val="Heading2"/>
       </w:pPr>
+      <w:bookmarkStart w:id="6" w:name="_Toc117075202"/>
       <w:r>
         <w:t>Variable declarations</w:t>
       </w:r>
+      <w:bookmarkEnd w:id="6"/>
     </w:p>
     <w:p>
       <w:r>
@@ -861,24 +1218,38 @@
       <w:pPr>
         <w:pStyle w:val="Heading1"/>
       </w:pPr>
+      <w:bookmarkStart w:id="7" w:name="_Toc117075203"/>
+      <w:proofErr w:type="spellStart"/>
       <w:r>
         <w:lastRenderedPageBreak/>
         <w:t>WalkerFS</w:t>
       </w:r>
+      <w:bookmarkEnd w:id="7"/>
+      <w:proofErr w:type="spellEnd"/>
     </w:p>
     <w:p/>
     <w:p>
       <w:r>
-        <w:t>This is the storage system used within WalkerOS. It uses files as the atomic unit of storage. Files are organized in collections.</w:t>
+        <w:t xml:space="preserve">This is the storage system used within </w:t>
+      </w:r>
+      <w:proofErr w:type="spellStart"/>
+      <w:r>
+        <w:t>WalkerOS</w:t>
+      </w:r>
+      <w:proofErr w:type="spellEnd"/>
+      <w:r>
+        <w:t>. It uses files as the atomic unit of storage. Files are organized in collections.</w:t>
       </w:r>
     </w:p>
     <w:p>
       <w:pPr>
         <w:pStyle w:val="Heading2"/>
       </w:pPr>
+      <w:bookmarkStart w:id="8" w:name="_Toc117075204"/>
       <w:r>
         <w:t>Collections</w:t>
       </w:r>
+      <w:bookmarkEnd w:id="8"/>
     </w:p>
     <w:p>
       <w:r>
@@ -960,9 +1331,11 @@
       <w:pPr>
         <w:pStyle w:val="Heading2"/>
       </w:pPr>
+      <w:bookmarkStart w:id="9" w:name="_Toc117075205"/>
       <w:r>
         <w:t>Files</w:t>
       </w:r>
+      <w:bookmarkEnd w:id="9"/>
     </w:p>
     <w:p>
       <w:r>
@@ -979,7 +1352,15 @@
     </w:p>
     <w:p>
       <w:r>
-        <w:t>When creating a ne file, you specify the name, and a parent collection. The id is assigned by the OS.</w:t>
+        <w:t xml:space="preserve">When creating a </w:t>
+      </w:r>
+      <w:proofErr w:type="spellStart"/>
+      <w:r>
+        <w:t>ne</w:t>
+      </w:r>
+      <w:proofErr w:type="spellEnd"/>
+      <w:r>
+        <w:t xml:space="preserve"> file, you specify the name, and a parent collection. The id is assigned by the OS.</w:t>
       </w:r>
     </w:p>
     <w:p>
@@ -990,7 +1371,145 @@
         <w:t>is used.</w:t>
       </w:r>
     </w:p>
+    <w:p>
+      <w:r>
+        <w:br w:type="page"/>
+      </w:r>
+    </w:p>
+    <w:p>
+      <w:pPr>
+        <w:pStyle w:val="Heading1"/>
+      </w:pPr>
+      <w:r>
+        <w:lastRenderedPageBreak/>
+        <w:t>OS internals</w:t>
+      </w:r>
+    </w:p>
     <w:p/>
+    <w:p>
+      <w:pPr>
+        <w:pStyle w:val="Heading2"/>
+      </w:pPr>
+      <w:r>
+        <w:t xml:space="preserve">Notes on </w:t>
+      </w:r>
+      <w:proofErr w:type="spellStart"/>
+      <w:r>
+        <w:t>Executionspaces</w:t>
+      </w:r>
+      <w:proofErr w:type="spellEnd"/>
+    </w:p>
+    <w:p>
+      <w:r>
+        <w:t xml:space="preserve">Code is always executed in an </w:t>
+      </w:r>
+      <w:proofErr w:type="spellStart"/>
+      <w:r>
+        <w:t>executionspace</w:t>
+      </w:r>
+      <w:proofErr w:type="spellEnd"/>
+      <w:r>
+        <w:t xml:space="preserve">. Each process gets its own </w:t>
+      </w:r>
+      <w:proofErr w:type="spellStart"/>
+      <w:r>
+        <w:t>executionspace</w:t>
+      </w:r>
+      <w:proofErr w:type="spellEnd"/>
+      <w:r>
+        <w:t xml:space="preserve">. Each </w:t>
+      </w:r>
+      <w:proofErr w:type="spellStart"/>
+      <w:r>
+        <w:t>executionspace</w:t>
+      </w:r>
+      <w:proofErr w:type="spellEnd"/>
+      <w:r>
+        <w:t xml:space="preserve"> has its own stack. This leads to built-in separation between processes and users.</w:t>
+      </w:r>
+    </w:p>
+    <w:p>
+      <w:r>
+        <w:t xml:space="preserve">Whenever code starts a new process, if effectively creates a new </w:t>
+      </w:r>
+      <w:proofErr w:type="spellStart"/>
+      <w:r>
+        <w:t>executionspace</w:t>
+      </w:r>
+      <w:proofErr w:type="spellEnd"/>
+      <w:r>
+        <w:t xml:space="preserve">. This new </w:t>
+      </w:r>
+      <w:proofErr w:type="spellStart"/>
+      <w:r>
+        <w:t>exectionspace</w:t>
+      </w:r>
+      <w:proofErr w:type="spellEnd"/>
+      <w:r>
+        <w:t xml:space="preserve"> has a parent which is the space that caused the creation.</w:t>
+      </w:r>
+    </w:p>
+    <w:p>
+      <w:r>
+        <w:t xml:space="preserve">When a user starts a console session, this creates an </w:t>
+      </w:r>
+      <w:proofErr w:type="spellStart"/>
+      <w:r>
+        <w:t>executionspace</w:t>
+      </w:r>
+      <w:proofErr w:type="spellEnd"/>
+      <w:r>
+        <w:t xml:space="preserve"> to be used for code executed from the console. This means code executed in the console shares a stack as well.</w:t>
+      </w:r>
+      <w:r>
+        <w:t xml:space="preserve"> </w:t>
+      </w:r>
+      <w:proofErr w:type="spellStart"/>
+      <w:r>
+        <w:t>Executionspaces</w:t>
+      </w:r>
+      <w:proofErr w:type="spellEnd"/>
+      <w:r>
+        <w:t xml:space="preserve"> created for console sessions are root </w:t>
+      </w:r>
+      <w:proofErr w:type="spellStart"/>
+      <w:r>
+        <w:t>executionspaces</w:t>
+      </w:r>
+      <w:proofErr w:type="spellEnd"/>
+      <w:r>
+        <w:t>.</w:t>
+      </w:r>
+    </w:p>
+    <w:p>
+      <w:proofErr w:type="spellStart"/>
+      <w:r>
+        <w:t>Executionspaces</w:t>
+      </w:r>
+      <w:proofErr w:type="spellEnd"/>
+      <w:r>
+        <w:t xml:space="preserve"> also contain a queue of instructions that are executed. Whenever the queue is empty, the </w:t>
+      </w:r>
+      <w:proofErr w:type="spellStart"/>
+      <w:r>
+        <w:t>executionspace</w:t>
+      </w:r>
+      <w:proofErr w:type="spellEnd"/>
+      <w:r>
+        <w:t xml:space="preserve"> is destroyed, unless</w:t>
+      </w:r>
+      <w:r>
+        <w:t xml:space="preserve"> they are root </w:t>
+      </w:r>
+      <w:proofErr w:type="spellStart"/>
+      <w:r>
+        <w:t>executionspaces</w:t>
+      </w:r>
+      <w:proofErr w:type="spellEnd"/>
+      <w:r>
+        <w:t>.</w:t>
+      </w:r>
+    </w:p>
     <w:sectPr>
       <w:pgSz w:w="12240" w:h="15840"/>
       <w:pgMar w:top="1417" w:right="1417" w:bottom="1417" w:left="1417" w:header="720" w:footer="720" w:gutter="0"/>
@@ -1932,6 +2451,7 @@
     <w:rsidRoot w:val="00936328"/>
     <w:rsid w:val="002D3A3C"/>
     <w:rsid w:val="00640A77"/>
+    <w:rsid w:val="008A5DCA"/>
     <w:rsid w:val="00936328"/>
     <w:rsid w:val="009D7852"/>
     <w:rsid w:val="00A06B40"/>

</xml_diff>